<commit_message>
Edit Alles verbeterd voor uitprinten
</commit_message>
<xml_diff>
--- a/Kt1/WP1.1/Hernieuwde opdracht.docx
+++ b/Kt1/WP1.1/Hernieuwde opdracht.docx
@@ -18,7 +18,15 @@
           <w:sz w:val="70"/>
           <w:szCs w:val="70"/>
         </w:rPr>
-        <w:t>Voorblad</w:t>
+        <w:t>H</w:t>
+      </w:r>
+      <w:r>
+        <w:rPr>
+          <w:rFonts w:asciiTheme="minorHAnsi" w:hAnsiTheme="minorHAnsi" w:cs="Consolas"/>
+          <w:sz w:val="70"/>
+          <w:szCs w:val="70"/>
+        </w:rPr>
+        <w:t>ernieuwde opdracht</w:t>
       </w:r>
     </w:p>
     <w:p>
@@ -79,16 +87,15 @@
       <w:pPr>
         <w:pStyle w:val="Kop1"/>
         <w:rPr>
-          <w:b/>
           <w:color w:val="000000" w:themeColor="text1"/>
           <w:sz w:val="72"/>
           <w:szCs w:val="72"/>
         </w:rPr>
       </w:pPr>
       <w:bookmarkStart w:id="2" w:name="_Toc444167581"/>
+      <w:bookmarkStart w:id="3" w:name="_Toc449091566"/>
       <w:r>
         <w:rPr>
-          <w:b/>
           <w:color w:val="000000" w:themeColor="text1"/>
           <w:sz w:val="72"/>
           <w:szCs w:val="72"/>
@@ -97,6 +104,7 @@
         <w:t>Titel vervolgblad</w:t>
       </w:r>
       <w:bookmarkEnd w:id="2"/>
+      <w:bookmarkEnd w:id="3"/>
     </w:p>
     <w:tbl>
       <w:tblPr>
@@ -222,12 +230,28 @@
                 <w:rFonts w:cs="Consolas"/>
               </w:rPr>
             </w:pPr>
-            <w:r>
-              <w:rPr>
-                <w:rFonts w:cs="Consolas"/>
-              </w:rPr>
-              <w:t>Jarno van Rootselaar</w:t>
-            </w:r>
+            <w:proofErr w:type="spellStart"/>
+            <w:r>
+              <w:rPr>
+                <w:rFonts w:cs="Consolas"/>
+              </w:rPr>
+              <w:t>Jarno</w:t>
+            </w:r>
+            <w:proofErr w:type="spellEnd"/>
+            <w:r>
+              <w:rPr>
+                <w:rFonts w:cs="Consolas"/>
+              </w:rPr>
+              <w:t xml:space="preserve"> van </w:t>
+            </w:r>
+            <w:proofErr w:type="spellStart"/>
+            <w:r>
+              <w:rPr>
+                <w:rFonts w:cs="Consolas"/>
+              </w:rPr>
+              <w:t>Rootselaar</w:t>
+            </w:r>
+            <w:proofErr w:type="spellEnd"/>
           </w:p>
         </w:tc>
       </w:tr>
@@ -382,20 +406,36 @@
               <w:rPr>
                 <w:rFonts w:cs="Consolas"/>
               </w:rPr>
-              <w:t>GGz muiderslot</w:t>
-            </w:r>
-          </w:p>
-          <w:p>
-            <w:pPr>
-              <w:rPr>
-                <w:rFonts w:cs="Consolas"/>
-              </w:rPr>
-            </w:pPr>
-            <w:r>
-              <w:rPr>
-                <w:rFonts w:cs="Consolas"/>
-              </w:rPr>
-              <w:t>Muiderslotstraat 150</w:t>
+              <w:t xml:space="preserve">GGz </w:t>
+            </w:r>
+            <w:proofErr w:type="spellStart"/>
+            <w:r>
+              <w:rPr>
+                <w:rFonts w:cs="Consolas"/>
+              </w:rPr>
+              <w:t>muiderslot</w:t>
+            </w:r>
+            <w:proofErr w:type="spellEnd"/>
+          </w:p>
+          <w:p>
+            <w:pPr>
+              <w:rPr>
+                <w:rFonts w:cs="Consolas"/>
+              </w:rPr>
+            </w:pPr>
+            <w:proofErr w:type="spellStart"/>
+            <w:r>
+              <w:rPr>
+                <w:rFonts w:cs="Consolas"/>
+              </w:rPr>
+              <w:t>Muiderslotstraat</w:t>
+            </w:r>
+            <w:proofErr w:type="spellEnd"/>
+            <w:r>
+              <w:rPr>
+                <w:rFonts w:cs="Consolas"/>
+              </w:rPr>
+              <w:t xml:space="preserve"> 150</w:t>
             </w:r>
           </w:p>
           <w:p>
@@ -744,11 +784,19 @@
                 <w:rFonts w:cs="Consolas"/>
               </w:rPr>
             </w:pPr>
-            <w:r>
-              <w:rPr>
-                <w:rFonts w:cs="Consolas"/>
-              </w:rPr>
-              <w:t>Terheijdenseweg 350</w:t>
+            <w:proofErr w:type="spellStart"/>
+            <w:r>
+              <w:rPr>
+                <w:rFonts w:cs="Consolas"/>
+              </w:rPr>
+              <w:t>Terheijdenseweg</w:t>
+            </w:r>
+            <w:proofErr w:type="spellEnd"/>
+            <w:r>
+              <w:rPr>
+                <w:rFonts w:cs="Consolas"/>
+              </w:rPr>
+              <w:t xml:space="preserve"> 350</w:t>
             </w:r>
           </w:p>
         </w:tc>
@@ -851,11 +899,19 @@
               </w:rPr>
               <w:t xml:space="preserve"> </w:t>
             </w:r>
-            <w:r>
-              <w:rPr>
-                <w:rFonts w:cs="Consolas"/>
-              </w:rPr>
-              <w:t>SLBer:</w:t>
+            <w:proofErr w:type="spellStart"/>
+            <w:r>
+              <w:rPr>
+                <w:rFonts w:cs="Consolas"/>
+              </w:rPr>
+              <w:t>SLBer</w:t>
+            </w:r>
+            <w:proofErr w:type="spellEnd"/>
+            <w:r>
+              <w:rPr>
+                <w:rFonts w:cs="Consolas"/>
+              </w:rPr>
+              <w:t>:</w:t>
             </w:r>
           </w:p>
         </w:tc>
@@ -1115,389 +1171,298 @@
     <w:p/>
     <w:p/>
     <w:p/>
-    <w:p>
-      <w:pPr>
-        <w:pStyle w:val="Kop1"/>
+    <w:sdt>
+      <w:sdtPr>
         <w:rPr>
-          <w:rFonts w:asciiTheme="minorHAnsi" w:hAnsiTheme="minorHAnsi" w:cs="Arial"/>
+          <w:rFonts w:asciiTheme="minorHAnsi" w:eastAsiaTheme="minorHAnsi" w:hAnsiTheme="minorHAnsi" w:cstheme="minorBidi"/>
+          <w:color w:val="auto"/>
+          <w:sz w:val="22"/>
+          <w:szCs w:val="22"/>
+          <w:lang w:val="nl-NL"/>
         </w:rPr>
-      </w:pPr>
-      <w:r>
-        <w:rPr>
-          <w:rFonts w:asciiTheme="minorHAnsi" w:hAnsiTheme="minorHAnsi" w:cs="Arial"/>
-        </w:rPr>
-        <w:lastRenderedPageBreak/>
-        <w:t>Hernieuwde opdracht</w:t>
-      </w:r>
-    </w:p>
+        <w:id w:val="357338782"/>
+        <w:docPartObj>
+          <w:docPartGallery w:val="Table of Contents"/>
+          <w:docPartUnique/>
+        </w:docPartObj>
+      </w:sdtPr>
+      <w:sdtContent>
+        <w:p>
+          <w:pPr>
+            <w:pStyle w:val="Kopvaninhoudsopgave"/>
+          </w:pPr>
+          <w:r>
+            <w:t>Inhoud</w:t>
+          </w:r>
+        </w:p>
+        <w:p>
+          <w:pPr>
+            <w:pStyle w:val="Inhopg1"/>
+            <w:tabs>
+              <w:tab w:val="right" w:leader="dot" w:pos="9016"/>
+            </w:tabs>
+            <w:rPr>
+              <w:rFonts w:eastAsiaTheme="minorEastAsia"/>
+              <w:noProof/>
+              <w:lang w:eastAsia="nl-NL"/>
+            </w:rPr>
+          </w:pPr>
+          <w:r>
+            <w:fldChar w:fldCharType="begin"/>
+          </w:r>
+          <w:r>
+            <w:instrText xml:space="preserve"> TOC \o "1-3" \h \z \u </w:instrText>
+          </w:r>
+          <w:r>
+            <w:fldChar w:fldCharType="separate"/>
+          </w:r>
+          <w:hyperlink w:anchor="_Toc449091566" w:history="1">
+            <w:r>
+              <w:rPr>
+                <w:rStyle w:val="Hyperlink"/>
+                <w:noProof/>
+              </w:rPr>
+              <w:t>Titel vervolgblad</w:t>
+            </w:r>
+            <w:r>
+              <w:rPr>
+                <w:noProof/>
+                <w:webHidden/>
+              </w:rPr>
+              <w:tab/>
+            </w:r>
+            <w:r>
+              <w:rPr>
+                <w:noProof/>
+                <w:webHidden/>
+              </w:rPr>
+              <w:fldChar w:fldCharType="begin"/>
+            </w:r>
+            <w:r>
+              <w:rPr>
+                <w:noProof/>
+                <w:webHidden/>
+              </w:rPr>
+              <w:instrText xml:space="preserve"> PAGEREF _Toc449091566 \h </w:instrText>
+            </w:r>
+            <w:r>
+              <w:rPr>
+                <w:noProof/>
+                <w:webHidden/>
+              </w:rPr>
+            </w:r>
+            <w:r>
+              <w:rPr>
+                <w:noProof/>
+                <w:webHidden/>
+              </w:rPr>
+              <w:fldChar w:fldCharType="separate"/>
+            </w:r>
+            <w:r>
+              <w:rPr>
+                <w:noProof/>
+                <w:webHidden/>
+              </w:rPr>
+              <w:t>1</w:t>
+            </w:r>
+            <w:r>
+              <w:rPr>
+                <w:noProof/>
+                <w:webHidden/>
+              </w:rPr>
+              <w:fldChar w:fldCharType="end"/>
+            </w:r>
+          </w:hyperlink>
+        </w:p>
+        <w:p>
+          <w:pPr>
+            <w:pStyle w:val="Inhopg1"/>
+            <w:tabs>
+              <w:tab w:val="right" w:leader="dot" w:pos="9016"/>
+            </w:tabs>
+            <w:rPr>
+              <w:rFonts w:eastAsiaTheme="minorEastAsia"/>
+              <w:noProof/>
+              <w:lang w:eastAsia="nl-NL"/>
+            </w:rPr>
+          </w:pPr>
+          <w:hyperlink w:anchor="_Toc449091567" w:history="1">
+            <w:r>
+              <w:rPr>
+                <w:rStyle w:val="Hyperlink"/>
+                <w:noProof/>
+              </w:rPr>
+              <w:t>Moscow</w:t>
+            </w:r>
+            <w:r>
+              <w:rPr>
+                <w:noProof/>
+                <w:webHidden/>
+              </w:rPr>
+              <w:tab/>
+            </w:r>
+            <w:r>
+              <w:rPr>
+                <w:noProof/>
+                <w:webHidden/>
+              </w:rPr>
+              <w:fldChar w:fldCharType="begin"/>
+            </w:r>
+            <w:r>
+              <w:rPr>
+                <w:noProof/>
+                <w:webHidden/>
+              </w:rPr>
+              <w:instrText xml:space="preserve"> PAGEREF _Toc449091567 \h </w:instrText>
+            </w:r>
+            <w:r>
+              <w:rPr>
+                <w:noProof/>
+                <w:webHidden/>
+              </w:rPr>
+            </w:r>
+            <w:r>
+              <w:rPr>
+                <w:noProof/>
+                <w:webHidden/>
+              </w:rPr>
+              <w:fldChar w:fldCharType="separate"/>
+            </w:r>
+            <w:r>
+              <w:rPr>
+                <w:noProof/>
+                <w:webHidden/>
+              </w:rPr>
+              <w:t>3</w:t>
+            </w:r>
+            <w:r>
+              <w:rPr>
+                <w:noProof/>
+                <w:webHidden/>
+              </w:rPr>
+              <w:fldChar w:fldCharType="end"/>
+            </w:r>
+          </w:hyperlink>
+        </w:p>
+        <w:p>
+          <w:r>
+            <w:fldChar w:fldCharType="end"/>
+          </w:r>
+        </w:p>
+      </w:sdtContent>
+    </w:sdt>
     <w:p>
       <w:pPr>
         <w:rPr>
-          <w:rFonts w:cs="Arial"/>
+          <w:rFonts w:eastAsiaTheme="majorEastAsia" w:cs="Arial"/>
+          <w:color w:val="2E74B5" w:themeColor="accent1" w:themeShade="BF"/>
+          <w:sz w:val="32"/>
+          <w:szCs w:val="32"/>
         </w:rPr>
       </w:pPr>
     </w:p>
     <w:p>
       <w:pPr>
         <w:rPr>
-          <w:rFonts w:cs="Arial"/>
+          <w:rFonts w:cs="Consolas"/>
           <w:sz w:val="24"/>
-          <w:szCs w:val="24"/>
+        </w:rPr>
+      </w:pPr>
+      <w:bookmarkStart w:id="4" w:name="_GoBack"/>
+      <w:bookmarkEnd w:id="0"/>
+      <w:bookmarkEnd w:id="1"/>
+      <w:bookmarkEnd w:id="4"/>
+      <w:r>
+        <w:rPr>
+          <w:rFonts w:cs="Consolas"/>
+          <w:sz w:val="24"/>
+        </w:rPr>
+        <w:br w:type="page"/>
+      </w:r>
+    </w:p>
+    <w:p>
+      <w:pPr>
+        <w:pStyle w:val="Kop1"/>
+      </w:pPr>
+      <w:bookmarkStart w:id="5" w:name="_Toc449091567"/>
+      <w:r>
+        <w:lastRenderedPageBreak/>
+        <w:t>Moscow</w:t>
+      </w:r>
+      <w:bookmarkEnd w:id="5"/>
+    </w:p>
+    <w:p>
+      <w:pPr>
+        <w:rPr>
+          <w:rFonts w:cs="Consolas"/>
+          <w:sz w:val="24"/>
+        </w:rPr>
+      </w:pPr>
+    </w:p>
+    <w:p>
+      <w:pPr>
+        <w:rPr>
+          <w:rFonts w:cs="Consolas"/>
+          <w:sz w:val="24"/>
         </w:rPr>
       </w:pPr>
       <w:r>
         <w:rPr>
-          <w:rFonts w:cs="Arial"/>
+          <w:rFonts w:cs="Consolas"/>
+          <w:noProof/>
           <w:sz w:val="24"/>
-          <w:szCs w:val="24"/>
+          <w:lang w:eastAsia="nl-NL"/>
         </w:rPr>
-        <w:t>Het doel van de applicatie is om de automatisering te geven aan het geven van vragenlijsten aan cliënten.</w:t>
-      </w:r>
-      <w:r>
-        <w:rPr>
-          <w:rFonts w:cs="Arial"/>
-          <w:sz w:val="24"/>
-          <w:szCs w:val="24"/>
-        </w:rPr>
-        <w:br/>
-        <w:t>Dit zou opgelost kunnen worden d.m.v. een mobiele applicatie.</w:t>
-      </w:r>
-      <w:r>
-        <w:rPr>
-          <w:rFonts w:cs="Arial"/>
-          <w:sz w:val="24"/>
-          <w:szCs w:val="24"/>
-        </w:rPr>
-        <w:br/>
+        <w:drawing>
+          <wp:inline distT="0" distB="0" distL="0" distR="0">
+            <wp:extent cx="5734050" cy="6353175"/>
+            <wp:effectExtent l="19050" t="0" r="0" b="0"/>
+            <wp:docPr id="3" name="Afbeelding 3"/>
+            <wp:cNvGraphicFramePr>
+              <a:graphicFrameLocks xmlns:a="http://schemas.openxmlformats.org/drawingml/2006/main" noChangeAspect="1"/>
+            </wp:cNvGraphicFramePr>
+            <a:graphic xmlns:a="http://schemas.openxmlformats.org/drawingml/2006/main">
+              <a:graphicData uri="http://schemas.openxmlformats.org/drawingml/2006/picture">
+                <pic:pic xmlns:pic="http://schemas.openxmlformats.org/drawingml/2006/picture">
+                  <pic:nvPicPr>
+                    <pic:cNvPr id="0" name="Picture 3"/>
+                    <pic:cNvPicPr>
+                      <a:picLocks noChangeAspect="1" noChangeArrowheads="1"/>
+                    </pic:cNvPicPr>
+                  </pic:nvPicPr>
+                  <pic:blipFill>
+                    <a:blip r:embed="rId9" cstate="print"/>
+                    <a:srcRect/>
+                    <a:stretch>
+                      <a:fillRect/>
+                    </a:stretch>
+                  </pic:blipFill>
+                  <pic:spPr bwMode="auto">
+                    <a:xfrm>
+                      <a:off x="0" y="0"/>
+                      <a:ext cx="5734050" cy="6353175"/>
+                    </a:xfrm>
+                    <a:prstGeom prst="rect">
+                      <a:avLst/>
+                    </a:prstGeom>
+                    <a:noFill/>
+                    <a:ln w="9525">
+                      <a:noFill/>
+                      <a:miter lim="800000"/>
+                      <a:headEnd/>
+                      <a:tailEnd/>
+                    </a:ln>
+                  </pic:spPr>
+                </pic:pic>
+              </a:graphicData>
+            </a:graphic>
+          </wp:inline>
+        </w:drawing>
       </w:r>
     </w:p>
-    <w:p>
-      <w:pPr>
-        <w:rPr>
-          <w:rFonts w:cs="Arial"/>
-          <w:sz w:val="24"/>
-          <w:szCs w:val="24"/>
-        </w:rPr>
-      </w:pPr>
-      <w:r>
-        <w:rPr>
-          <w:rFonts w:cs="Arial"/>
-          <w:sz w:val="24"/>
-          <w:szCs w:val="24"/>
-        </w:rPr>
-        <w:t>De functie van de vragenlijsten is om te achterhalen of een cliënt psychisch vooruit aan het gaan is of achteruit, v</w:t>
-      </w:r>
-      <w:r>
-        <w:rPr>
-          <w:rFonts w:cs="Arial"/>
-          <w:sz w:val="24"/>
-          <w:szCs w:val="24"/>
-        </w:rPr>
-        <w:t>erbetering of verslechtering</w:t>
-      </w:r>
-      <w:r>
-        <w:rPr>
-          <w:rFonts w:cs="Arial"/>
-          <w:sz w:val="24"/>
-          <w:szCs w:val="24"/>
-        </w:rPr>
-        <w:t xml:space="preserve">. </w:t>
-      </w:r>
-    </w:p>
-    <w:p>
-      <w:pPr>
-        <w:rPr>
-          <w:rFonts w:cs="Arial"/>
-          <w:sz w:val="24"/>
-          <w:szCs w:val="24"/>
-        </w:rPr>
-      </w:pPr>
-      <w:r>
-        <w:rPr>
-          <w:rFonts w:cs="Arial"/>
-          <w:sz w:val="24"/>
-          <w:szCs w:val="24"/>
-        </w:rPr>
-        <w:br/>
-        <w:t>De mobiele app moet het volgende bevatten:</w:t>
-      </w:r>
-    </w:p>
-    <w:p>
-      <w:pPr>
-        <w:pStyle w:val="Lijstalinea"/>
-        <w:numPr>
-          <w:ilvl w:val="0"/>
-          <w:numId w:val="1"/>
-        </w:numPr>
-        <w:ind w:left="142" w:firstLine="0"/>
-        <w:rPr>
-          <w:rFonts w:cs="Arial"/>
-          <w:sz w:val="24"/>
-          <w:szCs w:val="24"/>
-        </w:rPr>
-      </w:pPr>
-      <w:r>
-        <w:rPr>
-          <w:rFonts w:cs="Arial"/>
-          <w:sz w:val="24"/>
-          <w:szCs w:val="24"/>
-        </w:rPr>
-        <w:t>Vragen toevoegen, bewerken en verwijderen</w:t>
-      </w:r>
-    </w:p>
-    <w:p>
-      <w:pPr>
-        <w:pStyle w:val="Lijstalinea"/>
-        <w:numPr>
-          <w:ilvl w:val="0"/>
-          <w:numId w:val="1"/>
-        </w:numPr>
-        <w:ind w:left="142" w:firstLine="0"/>
-        <w:rPr>
-          <w:rFonts w:cs="Arial"/>
-          <w:sz w:val="24"/>
-          <w:szCs w:val="24"/>
-        </w:rPr>
-      </w:pPr>
-      <w:r>
-        <w:rPr>
-          <w:rFonts w:cs="Arial"/>
-          <w:sz w:val="24"/>
-          <w:szCs w:val="24"/>
-        </w:rPr>
-        <w:t>De einddatum is 22/06/2016</w:t>
-      </w:r>
-    </w:p>
-    <w:p>
-      <w:pPr>
-        <w:pStyle w:val="Lijstalinea"/>
-        <w:numPr>
-          <w:ilvl w:val="0"/>
-          <w:numId w:val="1"/>
-        </w:numPr>
-        <w:ind w:left="142" w:firstLine="0"/>
-        <w:rPr>
-          <w:rFonts w:cs="Arial"/>
-          <w:sz w:val="24"/>
-          <w:szCs w:val="24"/>
-        </w:rPr>
-      </w:pPr>
-      <w:r>
-        <w:rPr>
-          <w:rFonts w:cs="Arial"/>
-          <w:sz w:val="24"/>
-          <w:szCs w:val="24"/>
-        </w:rPr>
-        <w:t>Gebruikers toevoegen, bewerken en verwijderen</w:t>
-      </w:r>
-    </w:p>
-    <w:p>
-      <w:pPr>
-        <w:pStyle w:val="Lijstalinea"/>
-        <w:numPr>
-          <w:ilvl w:val="0"/>
-          <w:numId w:val="1"/>
-        </w:numPr>
-        <w:ind w:left="142" w:firstLine="0"/>
-        <w:rPr>
-          <w:rFonts w:cs="Arial"/>
-          <w:sz w:val="24"/>
-          <w:szCs w:val="24"/>
-        </w:rPr>
-      </w:pPr>
-      <w:r>
-        <w:rPr>
-          <w:rFonts w:cs="Arial"/>
-          <w:sz w:val="24"/>
-          <w:szCs w:val="24"/>
-        </w:rPr>
-        <w:t>De huisstijl van GGZ Breburg moet worden aangehouden</w:t>
-      </w:r>
-    </w:p>
-    <w:p>
-      <w:pPr>
-        <w:pStyle w:val="Lijstalinea"/>
-        <w:numPr>
-          <w:ilvl w:val="0"/>
-          <w:numId w:val="1"/>
-        </w:numPr>
-        <w:ind w:left="142" w:firstLine="0"/>
-        <w:rPr>
-          <w:rFonts w:cs="Arial"/>
-          <w:sz w:val="24"/>
-          <w:szCs w:val="24"/>
-        </w:rPr>
-      </w:pPr>
-      <w:r>
-        <w:rPr>
-          <w:rFonts w:cs="Arial"/>
-          <w:sz w:val="24"/>
-          <w:szCs w:val="24"/>
-        </w:rPr>
-        <w:t>Maximaal 10 vragen per pagina</w:t>
-      </w:r>
-    </w:p>
-    <w:p>
-      <w:pPr>
-        <w:pStyle w:val="Lijstalinea"/>
-        <w:numPr>
-          <w:ilvl w:val="0"/>
-          <w:numId w:val="1"/>
-        </w:numPr>
-        <w:ind w:left="142" w:firstLine="0"/>
-        <w:rPr>
-          <w:rFonts w:cs="Arial"/>
-          <w:sz w:val="24"/>
-          <w:szCs w:val="24"/>
-        </w:rPr>
-      </w:pPr>
-      <w:r>
-        <w:rPr>
-          <w:rFonts w:cs="Arial"/>
-          <w:sz w:val="24"/>
-          <w:szCs w:val="24"/>
-        </w:rPr>
-        <w:t>Punten aan de vragen kunnen koppelen</w:t>
-      </w:r>
-    </w:p>
-    <w:p>
-      <w:pPr>
-        <w:pStyle w:val="Lijstalinea"/>
-        <w:numPr>
-          <w:ilvl w:val="0"/>
-          <w:numId w:val="1"/>
-        </w:numPr>
-        <w:ind w:left="142" w:firstLine="0"/>
-        <w:rPr>
-          <w:rFonts w:cs="Arial"/>
-          <w:sz w:val="24"/>
-          <w:szCs w:val="24"/>
-        </w:rPr>
-      </w:pPr>
-      <w:r>
-        <w:rPr>
-          <w:rFonts w:cs="Arial"/>
-          <w:sz w:val="24"/>
-          <w:szCs w:val="24"/>
-        </w:rPr>
-        <w:t>Logo van het GGZ Bovenaan de applicatie</w:t>
-      </w:r>
-    </w:p>
-    <w:p>
-      <w:pPr>
-        <w:pStyle w:val="Lijstalinea"/>
-        <w:numPr>
-          <w:ilvl w:val="0"/>
-          <w:numId w:val="1"/>
-        </w:numPr>
-        <w:ind w:left="142" w:firstLine="0"/>
-        <w:rPr>
-          <w:rFonts w:cs="Arial"/>
-          <w:sz w:val="24"/>
-          <w:szCs w:val="24"/>
-        </w:rPr>
-      </w:pPr>
-      <w:r>
-        <w:rPr>
-          <w:rFonts w:cs="Arial"/>
-          <w:sz w:val="24"/>
-          <w:szCs w:val="24"/>
-        </w:rPr>
-        <w:t>Scroll opties moeten er zijn, van onder naar boven en terug</w:t>
-      </w:r>
-    </w:p>
-    <w:p>
-      <w:pPr>
-        <w:pStyle w:val="Lijstalinea"/>
-        <w:numPr>
-          <w:ilvl w:val="0"/>
-          <w:numId w:val="1"/>
-        </w:numPr>
-        <w:ind w:left="142" w:firstLine="0"/>
-        <w:rPr>
-          <w:rFonts w:cs="Arial"/>
-          <w:sz w:val="24"/>
-          <w:szCs w:val="24"/>
-        </w:rPr>
-      </w:pPr>
-      <w:r>
-        <w:rPr>
-          <w:rFonts w:cs="Arial"/>
-          <w:sz w:val="24"/>
-          <w:szCs w:val="24"/>
-        </w:rPr>
-        <w:t>Vergelijking van 2 resultaten</w:t>
-      </w:r>
-      <w:r>
-        <w:rPr>
-          <w:rFonts w:cs="Arial"/>
-          <w:sz w:val="24"/>
-          <w:szCs w:val="24"/>
-        </w:rPr>
-        <w:t xml:space="preserve"> </w:t>
-      </w:r>
-    </w:p>
-    <w:p>
-      <w:pPr>
-        <w:pStyle w:val="Lijstalinea"/>
-        <w:numPr>
-          <w:ilvl w:val="0"/>
-          <w:numId w:val="1"/>
-        </w:numPr>
-        <w:ind w:left="142" w:firstLine="0"/>
-        <w:rPr>
-          <w:rFonts w:cs="Arial"/>
-          <w:sz w:val="24"/>
-          <w:szCs w:val="24"/>
-        </w:rPr>
-      </w:pPr>
-      <w:r>
-        <w:rPr>
-          <w:rFonts w:cs="Arial"/>
-          <w:sz w:val="24"/>
-          <w:szCs w:val="24"/>
-        </w:rPr>
-        <w:t>Voortgang van de vragen in procenten</w:t>
-      </w:r>
-    </w:p>
-    <w:p>
-      <w:pPr>
-        <w:pStyle w:val="Lijstalinea"/>
-        <w:numPr>
-          <w:ilvl w:val="0"/>
-          <w:numId w:val="1"/>
-        </w:numPr>
-        <w:ind w:left="142" w:firstLine="0"/>
-        <w:rPr>
-          <w:rFonts w:cs="Arial"/>
-          <w:sz w:val="24"/>
-          <w:szCs w:val="24"/>
-        </w:rPr>
-      </w:pPr>
-      <w:r>
-        <w:rPr>
-          <w:rFonts w:cs="Arial"/>
-          <w:sz w:val="24"/>
-          <w:szCs w:val="24"/>
-        </w:rPr>
-        <w:t>Alle database gerelateerde informatie word lokaal op de mobiel opgeslagen in een XML bestand</w:t>
-      </w:r>
-    </w:p>
-    <w:p/>
-    <w:p>
-      <w:pPr>
-        <w:rPr>
-          <w:rFonts w:cs="Consolas"/>
-        </w:rPr>
-      </w:pPr>
-      <w:bookmarkStart w:id="3" w:name="_GoBack"/>
-      <w:bookmarkEnd w:id="0"/>
-      <w:bookmarkEnd w:id="1"/>
-      <w:bookmarkEnd w:id="3"/>
-    </w:p>
     <w:sectPr>
-      <w:headerReference w:type="default" r:id="rId9"/>
-      <w:footerReference w:type="first" r:id="rId10"/>
+      <w:headerReference w:type="default" r:id="rId10"/>
+      <w:footerReference w:type="first" r:id="rId11"/>
       <w:pgSz w:w="11906" w:h="16838"/>
       <w:pgMar w:top="1440" w:right="1440" w:bottom="1440" w:left="1440" w:header="708" w:footer="708" w:gutter="0"/>
       <w:pgNumType w:start="0"/>
@@ -1824,6 +1789,7 @@
               <w:szCs w:val="20"/>
             </w:rPr>
           </w:pPr>
+          <w:proofErr w:type="spellStart"/>
           <w:r>
             <w:rPr>
               <w:rFonts w:ascii="Century Gothic" w:hAnsi="Century Gothic"/>
@@ -1833,6 +1799,7 @@
             </w:rPr>
             <w:t>SLBer</w:t>
           </w:r>
+          <w:proofErr w:type="spellEnd"/>
           <w:r>
             <w:rPr>
               <w:rFonts w:ascii="Century Gothic" w:hAnsi="Century Gothic"/>
@@ -1927,7 +1894,7 @@
                   <w:rPr>
                     <w:noProof/>
                   </w:rPr>
-                  <w:t>1</w:t>
+                  <w:t>2</w:t>
                 </w:r>
                 <w:r>
                   <w:rPr>
@@ -2562,6 +2529,36 @@
       <w:contextualSpacing/>
     </w:pPr>
   </w:style>
+  <w:style w:type="paragraph" w:styleId="Ballontekst">
+    <w:name w:val="Balloon Text"/>
+    <w:basedOn w:val="Standaard"/>
+    <w:link w:val="BallontekstChar"/>
+    <w:uiPriority w:val="99"/>
+    <w:semiHidden/>
+    <w:unhideWhenUsed/>
+    <w:rsid w:val="00BC0471"/>
+    <w:pPr>
+      <w:spacing w:after="0" w:line="240" w:lineRule="auto"/>
+    </w:pPr>
+    <w:rPr>
+      <w:rFonts w:ascii="Tahoma" w:hAnsi="Tahoma" w:cs="Tahoma"/>
+      <w:sz w:val="16"/>
+      <w:szCs w:val="16"/>
+    </w:rPr>
+  </w:style>
+  <w:style w:type="character" w:customStyle="1" w:styleId="BallontekstChar">
+    <w:name w:val="Ballontekst Char"/>
+    <w:basedOn w:val="Standaardalinea-lettertype"/>
+    <w:link w:val="Ballontekst"/>
+    <w:uiPriority w:val="99"/>
+    <w:semiHidden/>
+    <w:rsid w:val="00BC0471"/>
+    <w:rPr>
+      <w:rFonts w:ascii="Tahoma" w:hAnsi="Tahoma" w:cs="Tahoma"/>
+      <w:sz w:val="16"/>
+      <w:szCs w:val="16"/>
+    </w:rPr>
+  </w:style>
 </w:styles>
 </file>
 
@@ -2831,7 +2828,7 @@
 </file>
 
 <file path=customXml/itemProps1.xml><?xml version="1.0" encoding="utf-8"?>
-<ds:datastoreItem xmlns:ds="http://schemas.openxmlformats.org/officeDocument/2006/customXml" ds:itemID="{8BF40F4B-83DA-4FB5-ABE7-F76F5E6E415E}">
+<ds:datastoreItem xmlns:ds="http://schemas.openxmlformats.org/officeDocument/2006/customXml" ds:itemID="{36639D5F-F9FC-44BF-9550-A617AE73F988}">
   <ds:schemaRefs>
     <ds:schemaRef ds:uri="http://schemas.openxmlformats.org/officeDocument/2006/bibliography"/>
   </ds:schemaRefs>

</xml_diff>